<commit_message>
cambios antes de final recibida
</commit_message>
<xml_diff>
--- a/PLAN DEL PROYECTO MIGRACIÓN 2020 Chain Ferrero Hisgen.docx
+++ b/PLAN DEL PROYECTO MIGRACIÓN 2020 Chain Ferrero Hisgen.docx
@@ -1,6 +1,6 @@
 
 <file path=word/document.xml><?xml version="1.0" encoding="utf-8"?>
-<w:document xmlns:wpc="http://schemas.microsoft.com/office/word/2010/wordprocessingCanvas" xmlns:cx="http://schemas.microsoft.com/office/drawing/2014/chartex" xmlns:cx1="http://schemas.microsoft.com/office/drawing/2015/9/8/chartex" xmlns:cx2="http://schemas.microsoft.com/office/drawing/2015/10/21/chartex" xmlns:cx3="http://schemas.microsoft.com/office/drawing/2016/5/9/chartex" xmlns:cx4="http://schemas.microsoft.com/office/drawing/2016/5/10/chartex" xmlns:cx5="http://schemas.microsoft.com/office/drawing/2016/5/11/chartex" xmlns:cx6="http://schemas.microsoft.com/office/drawing/2016/5/12/chartex" xmlns:cx7="http://schemas.microsoft.com/office/drawing/2016/5/13/chartex" xmlns:cx8="http://schemas.microsoft.com/office/drawing/2016/5/14/chartex" xmlns:mc="http://schemas.openxmlformats.org/markup-compatibility/2006" xmlns:aink="http://schemas.microsoft.com/office/drawing/2016/ink" xmlns:am3d="http://schemas.microsoft.com/office/drawing/2017/model3d" xmlns:o="urn:schemas-microsoft-com:office:office" xmlns:r="http://schemas.openxmlformats.org/officeDocument/2006/relationships" xmlns:m="http://schemas.openxmlformats.org/officeDocument/2006/math" xmlns:v="urn:schemas-microsoft-com:vml" xmlns:wp14="http://schemas.microsoft.com/office/word/2010/wordprocessingDrawing" xmlns:wp="http://schemas.openxmlformats.org/drawingml/2006/wordprocessingDrawing" xmlns:w10="urn:schemas-microsoft-com:office:word" xmlns:w="http://schemas.openxmlformats.org/wordprocessingml/2006/main" xmlns:w14="http://schemas.microsoft.com/office/word/2010/wordml" xmlns:w15="http://schemas.microsoft.com/office/word/2012/wordml" xmlns:w16cex="http://schemas.microsoft.com/office/word/2018/wordml/cex" xmlns:w16cid="http://schemas.microsoft.com/office/word/2016/wordml/cid" xmlns:w16="http://schemas.microsoft.com/office/word/2018/wordml" xmlns:w16se="http://schemas.microsoft.com/office/word/2015/wordml/symex" xmlns:wpg="http://schemas.microsoft.com/office/word/2010/wordprocessingGroup" xmlns:wpi="http://schemas.microsoft.com/office/word/2010/wordprocessingInk" xmlns:wne="http://schemas.microsoft.com/office/word/2006/wordml" xmlns:wps="http://schemas.microsoft.com/office/word/2010/wordprocessingShape" mc:Ignorable="w14 w15 w16se w16cid w16 w16cex wp14">
+<w:document xmlns:wpc="http://schemas.microsoft.com/office/word/2010/wordprocessingCanvas" xmlns:cx="http://schemas.microsoft.com/office/drawing/2014/chartex" xmlns:cx1="http://schemas.microsoft.com/office/drawing/2015/9/8/chartex" xmlns:cx2="http://schemas.microsoft.com/office/drawing/2015/10/21/chartex" xmlns:cx3="http://schemas.microsoft.com/office/drawing/2016/5/9/chartex" xmlns:cx4="http://schemas.microsoft.com/office/drawing/2016/5/10/chartex" xmlns:cx5="http://schemas.microsoft.com/office/drawing/2016/5/11/chartex" xmlns:cx6="http://schemas.microsoft.com/office/drawing/2016/5/12/chartex" xmlns:cx7="http://schemas.microsoft.com/office/drawing/2016/5/13/chartex" xmlns:cx8="http://schemas.microsoft.com/office/drawing/2016/5/14/chartex" xmlns:mc="http://schemas.openxmlformats.org/markup-compatibility/2006" xmlns:aink="http://schemas.microsoft.com/office/drawing/2016/ink" xmlns:am3d="http://schemas.microsoft.com/office/drawing/2017/model3d" xmlns:o="urn:schemas-microsoft-com:office:office" xmlns:r="http://schemas.openxmlformats.org/officeDocument/2006/relationships" xmlns:m="http://schemas.openxmlformats.org/officeDocument/2006/math" xmlns:v="urn:schemas-microsoft-com:vml" xmlns:wp14="http://schemas.microsoft.com/office/word/2010/wordprocessingDrawing" xmlns:wp="http://schemas.openxmlformats.org/drawingml/2006/wordprocessingDrawing" xmlns:w10="urn:schemas-microsoft-com:office:word" xmlns:w="http://schemas.openxmlformats.org/wordprocessingml/2006/main" xmlns:w14="http://schemas.microsoft.com/office/word/2010/wordml" xmlns:w15="http://schemas.microsoft.com/office/word/2012/wordml" xmlns:w16cex="http://schemas.microsoft.com/office/word/2018/wordml/cex" xmlns:w16cid="http://schemas.microsoft.com/office/word/2016/wordml/cid" xmlns:w16="http://schemas.microsoft.com/office/word/2018/wordml" xmlns:w16sdtdh="http://schemas.microsoft.com/office/word/2020/wordml/sdtdatahash" xmlns:w16se="http://schemas.microsoft.com/office/word/2015/wordml/symex" xmlns:wpg="http://schemas.microsoft.com/office/word/2010/wordprocessingGroup" xmlns:wpi="http://schemas.microsoft.com/office/word/2010/wordprocessingInk" xmlns:wne="http://schemas.microsoft.com/office/word/2006/wordml" xmlns:wps="http://schemas.microsoft.com/office/word/2010/wordprocessingShape" mc:Ignorable="w14 w15 w16se w16cid w16 w16cex w16sdtdh wp14">
   <w:body>
     <w:p>
       <w:pPr>
@@ -419,7 +419,23 @@
           <w:rFonts w:ascii="Times New Roman" w:hAnsi="Times New Roman" w:cs="Times New Roman"/>
           <w:bCs/>
         </w:rPr>
-        <w:t>En cuanto a la caracterización de los inmigrantes en el territorio argentino, Paolasso &amp; Pérez</w:t>
+        <w:t xml:space="preserve">En cuanto a la caracterización de los inmigrantes en el territorio argentino, </w:t>
+      </w:r>
+      <w:proofErr w:type="spellStart"/>
+      <w:r>
+        <w:rPr>
+          <w:rFonts w:ascii="Times New Roman" w:hAnsi="Times New Roman" w:cs="Times New Roman"/>
+          <w:bCs/>
+        </w:rPr>
+        <w:t>Paolasso</w:t>
+      </w:r>
+      <w:proofErr w:type="spellEnd"/>
+      <w:r>
+        <w:rPr>
+          <w:rFonts w:ascii="Times New Roman" w:hAnsi="Times New Roman" w:cs="Times New Roman"/>
+          <w:bCs/>
+        </w:rPr>
+        <w:t xml:space="preserve"> &amp; Pérez</w:t>
       </w:r>
       <w:r>
         <w:rPr>
@@ -506,7 +522,23 @@
           <w:rFonts w:ascii="Times New Roman" w:hAnsi="Times New Roman" w:cs="Times New Roman"/>
           <w:bCs/>
         </w:rPr>
-        <w:t xml:space="preserve">En el trabajo de Díaz Matey </w:t>
+        <w:t xml:space="preserve">En el trabajo de Díaz </w:t>
+      </w:r>
+      <w:proofErr w:type="spellStart"/>
+      <w:r>
+        <w:rPr>
+          <w:rFonts w:ascii="Times New Roman" w:hAnsi="Times New Roman" w:cs="Times New Roman"/>
+          <w:bCs/>
+        </w:rPr>
+        <w:t>Matey</w:t>
+      </w:r>
+      <w:proofErr w:type="spellEnd"/>
+      <w:r>
+        <w:rPr>
+          <w:rFonts w:ascii="Times New Roman" w:hAnsi="Times New Roman" w:cs="Times New Roman"/>
+          <w:bCs/>
+        </w:rPr>
+        <w:t xml:space="preserve"> </w:t>
       </w:r>
       <w:r>
         <w:rPr>
@@ -810,7 +842,23 @@
           <w:rFonts w:ascii="Times New Roman" w:hAnsi="Times New Roman" w:cs="Times New Roman"/>
           <w:bCs/>
         </w:rPr>
-        <w:t xml:space="preserve">En cuanto a antecedentes de investigaciones del impacto de la geografía en la economía, se encuentra el trabajo de Paul Krugman </w:t>
+        <w:t xml:space="preserve">En cuanto a antecedentes de investigaciones del impacto de la geografía en la economía, se encuentra el trabajo de Paul </w:t>
+      </w:r>
+      <w:proofErr w:type="spellStart"/>
+      <w:r>
+        <w:rPr>
+          <w:rFonts w:ascii="Times New Roman" w:hAnsi="Times New Roman" w:cs="Times New Roman"/>
+          <w:bCs/>
+        </w:rPr>
+        <w:t>Krugman</w:t>
+      </w:r>
+      <w:proofErr w:type="spellEnd"/>
+      <w:r>
+        <w:rPr>
+          <w:rFonts w:ascii="Times New Roman" w:hAnsi="Times New Roman" w:cs="Times New Roman"/>
+          <w:bCs/>
+        </w:rPr>
+        <w:t xml:space="preserve"> </w:t>
       </w:r>
       <w:sdt>
         <w:sdtPr>
@@ -1005,7 +1053,23 @@
           <w:rFonts w:ascii="Times New Roman" w:hAnsi="Times New Roman" w:cs="Times New Roman"/>
           <w:bCs/>
         </w:rPr>
-        <w:t>, Hisgen (2013) analiza los determinantes económicos potenciales de la migración de trabajadores asalariados nacidos en la provincia de Corrientes.</w:t>
+        <w:t xml:space="preserve">, </w:t>
+      </w:r>
+      <w:proofErr w:type="spellStart"/>
+      <w:r>
+        <w:rPr>
+          <w:rFonts w:ascii="Times New Roman" w:hAnsi="Times New Roman" w:cs="Times New Roman"/>
+          <w:bCs/>
+        </w:rPr>
+        <w:t>Hisgen</w:t>
+      </w:r>
+      <w:proofErr w:type="spellEnd"/>
+      <w:r>
+        <w:rPr>
+          <w:rFonts w:ascii="Times New Roman" w:hAnsi="Times New Roman" w:cs="Times New Roman"/>
+          <w:bCs/>
+        </w:rPr>
+        <w:t xml:space="preserve"> (2013) analiza los determinantes económicos potenciales de la migración de trabajadores asalariados nacidos en la provincia de Corrientes.</w:t>
       </w:r>
     </w:p>
     <w:p>
@@ -1689,28 +1753,48 @@
         <w:lastRenderedPageBreak/>
         <w:t xml:space="preserve">ordinarios, modelos de probabilidad lineales y no lineales, como ser </w:t>
       </w:r>
+      <w:proofErr w:type="spellStart"/>
       <w:r>
         <w:rPr>
           <w:rFonts w:ascii="Times New Roman" w:hAnsi="Times New Roman" w:cs="Times New Roman"/>
           <w:i/>
           <w:iCs/>
         </w:rPr>
-        <w:t xml:space="preserve">probit </w:t>
-      </w:r>
-      <w:r>
-        <w:rPr>
-          <w:rFonts w:ascii="Times New Roman" w:hAnsi="Times New Roman" w:cs="Times New Roman"/>
-        </w:rPr>
-        <w:t>y</w:t>
-      </w:r>
+        <w:t>probit</w:t>
+      </w:r>
+      <w:proofErr w:type="spellEnd"/>
       <w:r>
         <w:rPr>
           <w:rFonts w:ascii="Times New Roman" w:hAnsi="Times New Roman" w:cs="Times New Roman"/>
           <w:i/>
           <w:iCs/>
         </w:rPr>
-        <w:t xml:space="preserve"> logit</w:t>
-      </w:r>
+        <w:t xml:space="preserve"> </w:t>
+      </w:r>
+      <w:r>
+        <w:rPr>
+          <w:rFonts w:ascii="Times New Roman" w:hAnsi="Times New Roman" w:cs="Times New Roman"/>
+        </w:rPr>
+        <w:t>y</w:t>
+      </w:r>
+      <w:r>
+        <w:rPr>
+          <w:rFonts w:ascii="Times New Roman" w:hAnsi="Times New Roman" w:cs="Times New Roman"/>
+          <w:i/>
+          <w:iCs/>
+        </w:rPr>
+        <w:t xml:space="preserve"> </w:t>
+      </w:r>
+      <w:proofErr w:type="spellStart"/>
+      <w:r>
+        <w:rPr>
+          <w:rFonts w:ascii="Times New Roman" w:hAnsi="Times New Roman" w:cs="Times New Roman"/>
+          <w:i/>
+          <w:iCs/>
+        </w:rPr>
+        <w:t>logit</w:t>
+      </w:r>
+      <w:proofErr w:type="spellEnd"/>
       <w:r>
         <w:rPr>
           <w:rFonts w:ascii="Times New Roman" w:hAnsi="Times New Roman" w:cs="Times New Roman"/>
@@ -1778,7 +1862,21 @@
         <w:rPr>
           <w:rFonts w:ascii="Times New Roman" w:hAnsi="Times New Roman" w:cs="Times New Roman"/>
         </w:rPr>
-        <w:t>de cortes transversales para ampliar el espectro muestral y verificar como influye la variable temporal en las variables de interés.</w:t>
+        <w:t xml:space="preserve">de cortes transversales para ampliar el espectro </w:t>
+      </w:r>
+      <w:proofErr w:type="spellStart"/>
+      <w:r>
+        <w:rPr>
+          <w:rFonts w:ascii="Times New Roman" w:hAnsi="Times New Roman" w:cs="Times New Roman"/>
+        </w:rPr>
+        <w:t>muestral</w:t>
+      </w:r>
+      <w:proofErr w:type="spellEnd"/>
+      <w:r>
+        <w:rPr>
+          <w:rFonts w:ascii="Times New Roman" w:hAnsi="Times New Roman" w:cs="Times New Roman"/>
+        </w:rPr>
+        <w:t xml:space="preserve"> y verificar como influye la variable temporal en las variables de interés.</w:t>
       </w:r>
     </w:p>
     <w:p>
@@ -2627,7 +2725,7 @@
           <w:szCs w:val="24"/>
           <w:lang w:val="es-ES" w:eastAsia="es-ES"/>
         </w:rPr>
-        <w:t xml:space="preserve">Correcciones de la </w:t>
+        <w:t xml:space="preserve">Correcciones de la tesina </w:t>
       </w:r>
       <w:r>
         <w:rPr>
@@ -2636,7 +2734,7 @@
           <w:szCs w:val="24"/>
           <w:lang w:val="es-ES" w:eastAsia="es-ES"/>
         </w:rPr>
-        <w:t>t</w:t>
+        <w:t>de acuerdo con</w:t>
       </w:r>
       <w:r>
         <w:rPr>
@@ -2645,52 +2743,7 @@
           <w:szCs w:val="24"/>
           <w:lang w:val="es-ES" w:eastAsia="es-ES"/>
         </w:rPr>
-        <w:t>esi</w:t>
-      </w:r>
-      <w:r>
-        <w:rPr>
-          <w:rFonts w:ascii="Times New Roman" w:eastAsia="Times New Roman" w:hAnsi="Times New Roman" w:cs="Times New Roman"/>
-          <w:sz w:val="24"/>
-          <w:szCs w:val="24"/>
-          <w:lang w:val="es-ES" w:eastAsia="es-ES"/>
-        </w:rPr>
-        <w:t>na</w:t>
-      </w:r>
-      <w:r>
-        <w:rPr>
-          <w:rFonts w:ascii="Times New Roman" w:eastAsia="Times New Roman" w:hAnsi="Times New Roman" w:cs="Times New Roman"/>
-          <w:sz w:val="24"/>
-          <w:szCs w:val="24"/>
-          <w:lang w:val="es-ES" w:eastAsia="es-ES"/>
-        </w:rPr>
-        <w:t xml:space="preserve"> </w:t>
-      </w:r>
-      <w:r>
-        <w:rPr>
-          <w:rFonts w:ascii="Times New Roman" w:eastAsia="Times New Roman" w:hAnsi="Times New Roman" w:cs="Times New Roman"/>
-          <w:sz w:val="24"/>
-          <w:szCs w:val="24"/>
-          <w:lang w:val="es-ES" w:eastAsia="es-ES"/>
-        </w:rPr>
-        <w:t>de acuerdo con</w:t>
-      </w:r>
-      <w:r>
-        <w:rPr>
-          <w:rFonts w:ascii="Times New Roman" w:eastAsia="Times New Roman" w:hAnsi="Times New Roman" w:cs="Times New Roman"/>
-          <w:sz w:val="24"/>
-          <w:szCs w:val="24"/>
-          <w:lang w:val="es-ES" w:eastAsia="es-ES"/>
-        </w:rPr>
-        <w:t xml:space="preserve"> las sugerencias del director</w:t>
-      </w:r>
-      <w:r>
-        <w:rPr>
-          <w:rFonts w:ascii="Times New Roman" w:eastAsia="Times New Roman" w:hAnsi="Times New Roman" w:cs="Times New Roman"/>
-          <w:sz w:val="24"/>
-          <w:szCs w:val="24"/>
-          <w:lang w:val="es-ES" w:eastAsia="es-ES"/>
-        </w:rPr>
-        <w:t>.</w:t>
+        <w:t xml:space="preserve"> las sugerencias del director.</w:t>
       </w:r>
     </w:p>
     <w:p>
@@ -2737,8 +2790,6 @@
           <w:rFonts w:ascii="Times New Roman" w:hAnsi="Times New Roman" w:cs="Times New Roman"/>
         </w:rPr>
       </w:pPr>
-      <w:bookmarkStart w:id="1" w:name="_GoBack"/>
-      <w:bookmarkEnd w:id="1"/>
       <w:r>
         <w:rPr>
           <w:rFonts w:ascii="Times New Roman" w:eastAsia="Times New Roman" w:hAnsi="Times New Roman" w:cs="Times New Roman"/>
@@ -2746,16 +2797,7 @@
           <w:szCs w:val="24"/>
           <w:lang w:val="es-ES" w:eastAsia="es-ES"/>
         </w:rPr>
-        <w:t>Presentación y defensa de la tesis</w:t>
-      </w:r>
-      <w:r>
-        <w:rPr>
-          <w:rFonts w:ascii="Times New Roman" w:eastAsia="Times New Roman" w:hAnsi="Times New Roman" w:cs="Times New Roman"/>
-          <w:sz w:val="24"/>
-          <w:szCs w:val="24"/>
-          <w:lang w:val="es-ES" w:eastAsia="es-ES"/>
-        </w:rPr>
-        <w:t>.</w:t>
+        <w:t>Presentación y defensa de la tesis.</w:t>
       </w:r>
     </w:p>
     <w:p>
@@ -2933,36 +2975,46 @@
                 <w:szCs w:val="20"/>
               </w:rPr>
             </w:pPr>
+            <w:proofErr w:type="spellStart"/>
             <w:r>
               <w:rPr>
                 <w:rFonts w:ascii="Times New Roman" w:hAnsi="Times New Roman" w:cs="Times New Roman"/>
                 <w:sz w:val="20"/>
                 <w:szCs w:val="20"/>
               </w:rPr>
-              <w:t>May.</w:t>
+              <w:t>May</w:t>
             </w:r>
-          </w:p>
-        </w:tc>
-        <w:tc>
-          <w:tcPr>
-            <w:tcW w:w="559" w:type="dxa"/>
-          </w:tcPr>
-          <w:p>
-            <w:pPr>
-              <w:spacing w:line="360" w:lineRule="auto"/>
-              <w:jc w:val="both"/>
+            <w:proofErr w:type="spellEnd"/>
+            <w:r>
               <w:rPr>
                 <w:rFonts w:ascii="Times New Roman" w:hAnsi="Times New Roman" w:cs="Times New Roman"/>
                 <w:sz w:val="20"/>
                 <w:szCs w:val="20"/>
               </w:rPr>
-            </w:pPr>
-            <w:r>
+              <w:t>.</w:t>
+            </w:r>
+          </w:p>
+        </w:tc>
+        <w:tc>
+          <w:tcPr>
+            <w:tcW w:w="559" w:type="dxa"/>
+          </w:tcPr>
+          <w:p>
+            <w:pPr>
+              <w:spacing w:line="360" w:lineRule="auto"/>
+              <w:jc w:val="both"/>
               <w:rPr>
                 <w:rFonts w:ascii="Times New Roman" w:hAnsi="Times New Roman" w:cs="Times New Roman"/>
                 <w:sz w:val="20"/>
                 <w:szCs w:val="20"/>
               </w:rPr>
+            </w:pPr>
+            <w:r>
+              <w:rPr>
+                <w:rFonts w:ascii="Times New Roman" w:hAnsi="Times New Roman" w:cs="Times New Roman"/>
+                <w:sz w:val="20"/>
+                <w:szCs w:val="20"/>
+              </w:rPr>
               <w:t>Jun.</w:t>
             </w:r>
           </w:p>
@@ -3005,13 +3057,23 @@
                 <w:szCs w:val="20"/>
               </w:rPr>
             </w:pPr>
+            <w:proofErr w:type="spellStart"/>
             <w:r>
               <w:rPr>
                 <w:rFonts w:ascii="Times New Roman" w:hAnsi="Times New Roman" w:cs="Times New Roman"/>
                 <w:sz w:val="20"/>
                 <w:szCs w:val="20"/>
               </w:rPr>
-              <w:t>Agos.</w:t>
+              <w:t>Agos</w:t>
+            </w:r>
+            <w:proofErr w:type="spellEnd"/>
+            <w:r>
+              <w:rPr>
+                <w:rFonts w:ascii="Times New Roman" w:hAnsi="Times New Roman" w:cs="Times New Roman"/>
+                <w:sz w:val="20"/>
+                <w:szCs w:val="20"/>
+              </w:rPr>
+              <w:t>.</w:t>
             </w:r>
           </w:p>
         </w:tc>
@@ -4490,7 +4552,43 @@
           <w:i/>
           <w:iCs/>
         </w:rPr>
-        <w:t>“Push and Pull”</w:t>
+        <w:t>“</w:t>
+      </w:r>
+      <w:proofErr w:type="spellStart"/>
+      <w:r>
+        <w:rPr>
+          <w:rFonts w:ascii="Times New Roman" w:hAnsi="Times New Roman" w:cs="Times New Roman"/>
+          <w:i/>
+          <w:iCs/>
+        </w:rPr>
+        <w:t>Push</w:t>
+      </w:r>
+      <w:proofErr w:type="spellEnd"/>
+      <w:r>
+        <w:rPr>
+          <w:rFonts w:ascii="Times New Roman" w:hAnsi="Times New Roman" w:cs="Times New Roman"/>
+          <w:i/>
+          <w:iCs/>
+        </w:rPr>
+        <w:t xml:space="preserve"> and </w:t>
+      </w:r>
+      <w:proofErr w:type="spellStart"/>
+      <w:r>
+        <w:rPr>
+          <w:rFonts w:ascii="Times New Roman" w:hAnsi="Times New Roman" w:cs="Times New Roman"/>
+          <w:i/>
+          <w:iCs/>
+        </w:rPr>
+        <w:t>Pull</w:t>
+      </w:r>
+      <w:proofErr w:type="spellEnd"/>
+      <w:r>
+        <w:rPr>
+          <w:rFonts w:ascii="Times New Roman" w:hAnsi="Times New Roman" w:cs="Times New Roman"/>
+          <w:i/>
+          <w:iCs/>
+        </w:rPr>
+        <w:t>”</w:t>
       </w:r>
       <w:r>
         <w:rPr>
@@ -4562,12 +4660,14 @@
         </w:rPr>
         <w:t xml:space="preserve"> ser </w:t>
       </w:r>
+      <w:proofErr w:type="spellStart"/>
       <w:r>
         <w:rPr>
           <w:rFonts w:ascii="Times New Roman" w:hAnsi="Times New Roman" w:cs="Times New Roman"/>
         </w:rPr>
         <w:t>redireccionados</w:t>
       </w:r>
+      <w:proofErr w:type="spellEnd"/>
       <w:r>
         <w:rPr>
           <w:rFonts w:ascii="Times New Roman" w:hAnsi="Times New Roman" w:cs="Times New Roman"/>
@@ -4646,38 +4746,6 @@
           <w:rFonts w:ascii="Times New Roman" w:hAnsi="Times New Roman" w:cs="Times New Roman"/>
         </w:rPr>
         <w:t>Se contará con los recursos provistos dentro del proyecto de investigación “Geografía, relaciones intergubernamentales y desempeño económico regional”, donde se inserta el plan de beca.</w:t>
-      </w:r>
-    </w:p>
-    <w:p>
-      <w:pPr>
-        <w:spacing w:after="200" w:line="360" w:lineRule="auto"/>
-        <w:jc w:val="both"/>
-        <w:rPr>
-          <w:rFonts w:ascii="Times New Roman" w:hAnsi="Times New Roman" w:cs="Times New Roman"/>
-          <w:b/>
-        </w:rPr>
-      </w:pPr>
-      <w:r>
-        <w:rPr>
-          <w:rFonts w:ascii="Times New Roman" w:hAnsi="Times New Roman" w:cs="Times New Roman"/>
-        </w:rPr>
-        <w:lastRenderedPageBreak/>
-        <w:t xml:space="preserve"> </w:t>
-      </w:r>
-    </w:p>
-    <w:p>
-      <w:pPr>
-        <w:spacing w:line="360" w:lineRule="auto"/>
-        <w:jc w:val="both"/>
-        <w:rPr>
-          <w:rFonts w:ascii="Times New Roman" w:hAnsi="Times New Roman" w:cs="Times New Roman"/>
-        </w:rPr>
-      </w:pPr>
-      <w:r>
-        <w:rPr>
-          <w:rFonts w:ascii="Times New Roman" w:hAnsi="Times New Roman" w:cs="Times New Roman"/>
-        </w:rPr>
-        <w:tab/>
       </w:r>
     </w:p>
     <w:sectPr>
@@ -4693,7 +4761,7 @@
 </file>
 
 <file path=word/endnotes.xml><?xml version="1.0" encoding="utf-8"?>
-<w:endnotes xmlns:wpc="http://schemas.microsoft.com/office/word/2010/wordprocessingCanvas" xmlns:cx="http://schemas.microsoft.com/office/drawing/2014/chartex" xmlns:cx1="http://schemas.microsoft.com/office/drawing/2015/9/8/chartex" xmlns:cx2="http://schemas.microsoft.com/office/drawing/2015/10/21/chartex" xmlns:cx3="http://schemas.microsoft.com/office/drawing/2016/5/9/chartex" xmlns:cx4="http://schemas.microsoft.com/office/drawing/2016/5/10/chartex" xmlns:cx5="http://schemas.microsoft.com/office/drawing/2016/5/11/chartex" xmlns:cx6="http://schemas.microsoft.com/office/drawing/2016/5/12/chartex" xmlns:cx7="http://schemas.microsoft.com/office/drawing/2016/5/13/chartex" xmlns:cx8="http://schemas.microsoft.com/office/drawing/2016/5/14/chartex" xmlns:mc="http://schemas.openxmlformats.org/markup-compatibility/2006" xmlns:aink="http://schemas.microsoft.com/office/drawing/2016/ink" xmlns:am3d="http://schemas.microsoft.com/office/drawing/2017/model3d" xmlns:o="urn:schemas-microsoft-com:office:office" xmlns:r="http://schemas.openxmlformats.org/officeDocument/2006/relationships" xmlns:m="http://schemas.openxmlformats.org/officeDocument/2006/math" xmlns:v="urn:schemas-microsoft-com:vml" xmlns:wp14="http://schemas.microsoft.com/office/word/2010/wordprocessingDrawing" xmlns:wp="http://schemas.openxmlformats.org/drawingml/2006/wordprocessingDrawing" xmlns:w10="urn:schemas-microsoft-com:office:word" xmlns:w="http://schemas.openxmlformats.org/wordprocessingml/2006/main" xmlns:w14="http://schemas.microsoft.com/office/word/2010/wordml" xmlns:w15="http://schemas.microsoft.com/office/word/2012/wordml" xmlns:w16cex="http://schemas.microsoft.com/office/word/2018/wordml/cex" xmlns:w16cid="http://schemas.microsoft.com/office/word/2016/wordml/cid" xmlns:w16="http://schemas.microsoft.com/office/word/2018/wordml" xmlns:w16se="http://schemas.microsoft.com/office/word/2015/wordml/symex" xmlns:wpg="http://schemas.microsoft.com/office/word/2010/wordprocessingGroup" xmlns:wpi="http://schemas.microsoft.com/office/word/2010/wordprocessingInk" xmlns:wne="http://schemas.microsoft.com/office/word/2006/wordml" xmlns:wps="http://schemas.microsoft.com/office/word/2010/wordprocessingShape" mc:Ignorable="w14 w15 w16se w16cid w16 w16cex wp14">
+<w:endnotes xmlns:wpc="http://schemas.microsoft.com/office/word/2010/wordprocessingCanvas" xmlns:cx="http://schemas.microsoft.com/office/drawing/2014/chartex" xmlns:cx1="http://schemas.microsoft.com/office/drawing/2015/9/8/chartex" xmlns:cx2="http://schemas.microsoft.com/office/drawing/2015/10/21/chartex" xmlns:cx3="http://schemas.microsoft.com/office/drawing/2016/5/9/chartex" xmlns:cx4="http://schemas.microsoft.com/office/drawing/2016/5/10/chartex" xmlns:cx5="http://schemas.microsoft.com/office/drawing/2016/5/11/chartex" xmlns:cx6="http://schemas.microsoft.com/office/drawing/2016/5/12/chartex" xmlns:cx7="http://schemas.microsoft.com/office/drawing/2016/5/13/chartex" xmlns:cx8="http://schemas.microsoft.com/office/drawing/2016/5/14/chartex" xmlns:mc="http://schemas.openxmlformats.org/markup-compatibility/2006" xmlns:aink="http://schemas.microsoft.com/office/drawing/2016/ink" xmlns:am3d="http://schemas.microsoft.com/office/drawing/2017/model3d" xmlns:o="urn:schemas-microsoft-com:office:office" xmlns:r="http://schemas.openxmlformats.org/officeDocument/2006/relationships" xmlns:m="http://schemas.openxmlformats.org/officeDocument/2006/math" xmlns:v="urn:schemas-microsoft-com:vml" xmlns:wp14="http://schemas.microsoft.com/office/word/2010/wordprocessingDrawing" xmlns:wp="http://schemas.openxmlformats.org/drawingml/2006/wordprocessingDrawing" xmlns:w10="urn:schemas-microsoft-com:office:word" xmlns:w="http://schemas.openxmlformats.org/wordprocessingml/2006/main" xmlns:w14="http://schemas.microsoft.com/office/word/2010/wordml" xmlns:w15="http://schemas.microsoft.com/office/word/2012/wordml" xmlns:w16cex="http://schemas.microsoft.com/office/word/2018/wordml/cex" xmlns:w16cid="http://schemas.microsoft.com/office/word/2016/wordml/cid" xmlns:w16="http://schemas.microsoft.com/office/word/2018/wordml" xmlns:w16sdtdh="http://schemas.microsoft.com/office/word/2020/wordml/sdtdatahash" xmlns:w16se="http://schemas.microsoft.com/office/word/2015/wordml/symex" xmlns:wpg="http://schemas.microsoft.com/office/word/2010/wordprocessingGroup" xmlns:wpi="http://schemas.microsoft.com/office/word/2010/wordprocessingInk" xmlns:wne="http://schemas.microsoft.com/office/word/2006/wordml" xmlns:wps="http://schemas.microsoft.com/office/word/2010/wordprocessingShape" mc:Ignorable="w14 w15 w16se w16cid w16 w16cex w16sdtdh wp14">
   <w:endnote w:type="separator" w:id="-1">
     <w:p>
       <w:pPr>
@@ -4718,7 +4786,7 @@
 </file>
 
 <file path=word/footer1.xml><?xml version="1.0" encoding="utf-8"?>
-<w:ftr xmlns:wpc="http://schemas.microsoft.com/office/word/2010/wordprocessingCanvas" xmlns:cx="http://schemas.microsoft.com/office/drawing/2014/chartex" xmlns:cx1="http://schemas.microsoft.com/office/drawing/2015/9/8/chartex" xmlns:cx2="http://schemas.microsoft.com/office/drawing/2015/10/21/chartex" xmlns:cx3="http://schemas.microsoft.com/office/drawing/2016/5/9/chartex" xmlns:cx4="http://schemas.microsoft.com/office/drawing/2016/5/10/chartex" xmlns:cx5="http://schemas.microsoft.com/office/drawing/2016/5/11/chartex" xmlns:cx6="http://schemas.microsoft.com/office/drawing/2016/5/12/chartex" xmlns:cx7="http://schemas.microsoft.com/office/drawing/2016/5/13/chartex" xmlns:cx8="http://schemas.microsoft.com/office/drawing/2016/5/14/chartex" xmlns:mc="http://schemas.openxmlformats.org/markup-compatibility/2006" xmlns:aink="http://schemas.microsoft.com/office/drawing/2016/ink" xmlns:am3d="http://schemas.microsoft.com/office/drawing/2017/model3d" xmlns:o="urn:schemas-microsoft-com:office:office" xmlns:r="http://schemas.openxmlformats.org/officeDocument/2006/relationships" xmlns:m="http://schemas.openxmlformats.org/officeDocument/2006/math" xmlns:v="urn:schemas-microsoft-com:vml" xmlns:wp14="http://schemas.microsoft.com/office/word/2010/wordprocessingDrawing" xmlns:wp="http://schemas.openxmlformats.org/drawingml/2006/wordprocessingDrawing" xmlns:w10="urn:schemas-microsoft-com:office:word" xmlns:w="http://schemas.openxmlformats.org/wordprocessingml/2006/main" xmlns:w14="http://schemas.microsoft.com/office/word/2010/wordml" xmlns:w15="http://schemas.microsoft.com/office/word/2012/wordml" xmlns:w16cex="http://schemas.microsoft.com/office/word/2018/wordml/cex" xmlns:w16cid="http://schemas.microsoft.com/office/word/2016/wordml/cid" xmlns:w16="http://schemas.microsoft.com/office/word/2018/wordml" xmlns:w16se="http://schemas.microsoft.com/office/word/2015/wordml/symex" xmlns:wpg="http://schemas.microsoft.com/office/word/2010/wordprocessingGroup" xmlns:wpi="http://schemas.microsoft.com/office/word/2010/wordprocessingInk" xmlns:wne="http://schemas.microsoft.com/office/word/2006/wordml" xmlns:wps="http://schemas.microsoft.com/office/word/2010/wordprocessingShape" mc:Ignorable="w14 w15 w16se w16cid w16 w16cex wp14">
+<w:ftr xmlns:wpc="http://schemas.microsoft.com/office/word/2010/wordprocessingCanvas" xmlns:cx="http://schemas.microsoft.com/office/drawing/2014/chartex" xmlns:cx1="http://schemas.microsoft.com/office/drawing/2015/9/8/chartex" xmlns:cx2="http://schemas.microsoft.com/office/drawing/2015/10/21/chartex" xmlns:cx3="http://schemas.microsoft.com/office/drawing/2016/5/9/chartex" xmlns:cx4="http://schemas.microsoft.com/office/drawing/2016/5/10/chartex" xmlns:cx5="http://schemas.microsoft.com/office/drawing/2016/5/11/chartex" xmlns:cx6="http://schemas.microsoft.com/office/drawing/2016/5/12/chartex" xmlns:cx7="http://schemas.microsoft.com/office/drawing/2016/5/13/chartex" xmlns:cx8="http://schemas.microsoft.com/office/drawing/2016/5/14/chartex" xmlns:mc="http://schemas.openxmlformats.org/markup-compatibility/2006" xmlns:aink="http://schemas.microsoft.com/office/drawing/2016/ink" xmlns:am3d="http://schemas.microsoft.com/office/drawing/2017/model3d" xmlns:o="urn:schemas-microsoft-com:office:office" xmlns:r="http://schemas.openxmlformats.org/officeDocument/2006/relationships" xmlns:m="http://schemas.openxmlformats.org/officeDocument/2006/math" xmlns:v="urn:schemas-microsoft-com:vml" xmlns:wp14="http://schemas.microsoft.com/office/word/2010/wordprocessingDrawing" xmlns:wp="http://schemas.openxmlformats.org/drawingml/2006/wordprocessingDrawing" xmlns:w10="urn:schemas-microsoft-com:office:word" xmlns:w="http://schemas.openxmlformats.org/wordprocessingml/2006/main" xmlns:w14="http://schemas.microsoft.com/office/word/2010/wordml" xmlns:w15="http://schemas.microsoft.com/office/word/2012/wordml" xmlns:w16cex="http://schemas.microsoft.com/office/word/2018/wordml/cex" xmlns:w16cid="http://schemas.microsoft.com/office/word/2016/wordml/cid" xmlns:w16="http://schemas.microsoft.com/office/word/2018/wordml" xmlns:w16sdtdh="http://schemas.microsoft.com/office/word/2020/wordml/sdtdatahash" xmlns:w16se="http://schemas.microsoft.com/office/word/2015/wordml/symex" xmlns:wpg="http://schemas.microsoft.com/office/word/2010/wordprocessingGroup" xmlns:wpi="http://schemas.microsoft.com/office/word/2010/wordprocessingInk" xmlns:wne="http://schemas.microsoft.com/office/word/2006/wordml" xmlns:wps="http://schemas.microsoft.com/office/word/2010/wordprocessingShape" mc:Ignorable="w14 w15 w16se w16cid w16 w16cex w16sdtdh wp14">
   <w:sdt>
     <w:sdtPr>
       <w:id w:val="516353366"/>
@@ -4798,7 +4866,7 @@
 </file>
 
 <file path=word/footnotes.xml><?xml version="1.0" encoding="utf-8"?>
-<w:footnotes xmlns:wpc="http://schemas.microsoft.com/office/word/2010/wordprocessingCanvas" xmlns:cx="http://schemas.microsoft.com/office/drawing/2014/chartex" xmlns:cx1="http://schemas.microsoft.com/office/drawing/2015/9/8/chartex" xmlns:cx2="http://schemas.microsoft.com/office/drawing/2015/10/21/chartex" xmlns:cx3="http://schemas.microsoft.com/office/drawing/2016/5/9/chartex" xmlns:cx4="http://schemas.microsoft.com/office/drawing/2016/5/10/chartex" xmlns:cx5="http://schemas.microsoft.com/office/drawing/2016/5/11/chartex" xmlns:cx6="http://schemas.microsoft.com/office/drawing/2016/5/12/chartex" xmlns:cx7="http://schemas.microsoft.com/office/drawing/2016/5/13/chartex" xmlns:cx8="http://schemas.microsoft.com/office/drawing/2016/5/14/chartex" xmlns:mc="http://schemas.openxmlformats.org/markup-compatibility/2006" xmlns:aink="http://schemas.microsoft.com/office/drawing/2016/ink" xmlns:am3d="http://schemas.microsoft.com/office/drawing/2017/model3d" xmlns:o="urn:schemas-microsoft-com:office:office" xmlns:r="http://schemas.openxmlformats.org/officeDocument/2006/relationships" xmlns:m="http://schemas.openxmlformats.org/officeDocument/2006/math" xmlns:v="urn:schemas-microsoft-com:vml" xmlns:wp14="http://schemas.microsoft.com/office/word/2010/wordprocessingDrawing" xmlns:wp="http://schemas.openxmlformats.org/drawingml/2006/wordprocessingDrawing" xmlns:w10="urn:schemas-microsoft-com:office:word" xmlns:w="http://schemas.openxmlformats.org/wordprocessingml/2006/main" xmlns:w14="http://schemas.microsoft.com/office/word/2010/wordml" xmlns:w15="http://schemas.microsoft.com/office/word/2012/wordml" xmlns:w16cex="http://schemas.microsoft.com/office/word/2018/wordml/cex" xmlns:w16cid="http://schemas.microsoft.com/office/word/2016/wordml/cid" xmlns:w16="http://schemas.microsoft.com/office/word/2018/wordml" xmlns:w16se="http://schemas.microsoft.com/office/word/2015/wordml/symex" xmlns:wpg="http://schemas.microsoft.com/office/word/2010/wordprocessingGroup" xmlns:wpi="http://schemas.microsoft.com/office/word/2010/wordprocessingInk" xmlns:wne="http://schemas.microsoft.com/office/word/2006/wordml" xmlns:wps="http://schemas.microsoft.com/office/word/2010/wordprocessingShape" mc:Ignorable="w14 w15 w16se w16cid w16 w16cex wp14">
+<w:footnotes xmlns:wpc="http://schemas.microsoft.com/office/word/2010/wordprocessingCanvas" xmlns:cx="http://schemas.microsoft.com/office/drawing/2014/chartex" xmlns:cx1="http://schemas.microsoft.com/office/drawing/2015/9/8/chartex" xmlns:cx2="http://schemas.microsoft.com/office/drawing/2015/10/21/chartex" xmlns:cx3="http://schemas.microsoft.com/office/drawing/2016/5/9/chartex" xmlns:cx4="http://schemas.microsoft.com/office/drawing/2016/5/10/chartex" xmlns:cx5="http://schemas.microsoft.com/office/drawing/2016/5/11/chartex" xmlns:cx6="http://schemas.microsoft.com/office/drawing/2016/5/12/chartex" xmlns:cx7="http://schemas.microsoft.com/office/drawing/2016/5/13/chartex" xmlns:cx8="http://schemas.microsoft.com/office/drawing/2016/5/14/chartex" xmlns:mc="http://schemas.openxmlformats.org/markup-compatibility/2006" xmlns:aink="http://schemas.microsoft.com/office/drawing/2016/ink" xmlns:am3d="http://schemas.microsoft.com/office/drawing/2017/model3d" xmlns:o="urn:schemas-microsoft-com:office:office" xmlns:r="http://schemas.openxmlformats.org/officeDocument/2006/relationships" xmlns:m="http://schemas.openxmlformats.org/officeDocument/2006/math" xmlns:v="urn:schemas-microsoft-com:vml" xmlns:wp14="http://schemas.microsoft.com/office/word/2010/wordprocessingDrawing" xmlns:wp="http://schemas.openxmlformats.org/drawingml/2006/wordprocessingDrawing" xmlns:w10="urn:schemas-microsoft-com:office:word" xmlns:w="http://schemas.openxmlformats.org/wordprocessingml/2006/main" xmlns:w14="http://schemas.microsoft.com/office/word/2010/wordml" xmlns:w15="http://schemas.microsoft.com/office/word/2012/wordml" xmlns:w16cex="http://schemas.microsoft.com/office/word/2018/wordml/cex" xmlns:w16cid="http://schemas.microsoft.com/office/word/2016/wordml/cid" xmlns:w16="http://schemas.microsoft.com/office/word/2018/wordml" xmlns:w16sdtdh="http://schemas.microsoft.com/office/word/2020/wordml/sdtdatahash" xmlns:w16se="http://schemas.microsoft.com/office/word/2015/wordml/symex" xmlns:wpg="http://schemas.microsoft.com/office/word/2010/wordprocessingGroup" xmlns:wpi="http://schemas.microsoft.com/office/word/2010/wordprocessingInk" xmlns:wne="http://schemas.microsoft.com/office/word/2006/wordml" xmlns:wps="http://schemas.microsoft.com/office/word/2010/wordprocessingShape" mc:Ignorable="w14 w15 w16se w16cid w16 w16cex w16sdtdh wp14">
   <w:footnote w:type="separator" w:id="-1">
     <w:p>
       <w:pPr>
@@ -4823,7 +4891,7 @@
 </file>
 
 <file path=word/header1.xml><?xml version="1.0" encoding="utf-8"?>
-<w:hdr xmlns:wpc="http://schemas.microsoft.com/office/word/2010/wordprocessingCanvas" xmlns:cx="http://schemas.microsoft.com/office/drawing/2014/chartex" xmlns:cx1="http://schemas.microsoft.com/office/drawing/2015/9/8/chartex" xmlns:cx2="http://schemas.microsoft.com/office/drawing/2015/10/21/chartex" xmlns:cx3="http://schemas.microsoft.com/office/drawing/2016/5/9/chartex" xmlns:cx4="http://schemas.microsoft.com/office/drawing/2016/5/10/chartex" xmlns:cx5="http://schemas.microsoft.com/office/drawing/2016/5/11/chartex" xmlns:cx6="http://schemas.microsoft.com/office/drawing/2016/5/12/chartex" xmlns:cx7="http://schemas.microsoft.com/office/drawing/2016/5/13/chartex" xmlns:cx8="http://schemas.microsoft.com/office/drawing/2016/5/14/chartex" xmlns:mc="http://schemas.openxmlformats.org/markup-compatibility/2006" xmlns:aink="http://schemas.microsoft.com/office/drawing/2016/ink" xmlns:am3d="http://schemas.microsoft.com/office/drawing/2017/model3d" xmlns:o="urn:schemas-microsoft-com:office:office" xmlns:r="http://schemas.openxmlformats.org/officeDocument/2006/relationships" xmlns:m="http://schemas.openxmlformats.org/officeDocument/2006/math" xmlns:v="urn:schemas-microsoft-com:vml" xmlns:wp14="http://schemas.microsoft.com/office/word/2010/wordprocessingDrawing" xmlns:wp="http://schemas.openxmlformats.org/drawingml/2006/wordprocessingDrawing" xmlns:w10="urn:schemas-microsoft-com:office:word" xmlns:w="http://schemas.openxmlformats.org/wordprocessingml/2006/main" xmlns:w14="http://schemas.microsoft.com/office/word/2010/wordml" xmlns:w15="http://schemas.microsoft.com/office/word/2012/wordml" xmlns:w16cex="http://schemas.microsoft.com/office/word/2018/wordml/cex" xmlns:w16cid="http://schemas.microsoft.com/office/word/2016/wordml/cid" xmlns:w16="http://schemas.microsoft.com/office/word/2018/wordml" xmlns:w16se="http://schemas.microsoft.com/office/word/2015/wordml/symex" xmlns:wpg="http://schemas.microsoft.com/office/word/2010/wordprocessingGroup" xmlns:wpi="http://schemas.microsoft.com/office/word/2010/wordprocessingInk" xmlns:wne="http://schemas.microsoft.com/office/word/2006/wordml" xmlns:wps="http://schemas.microsoft.com/office/word/2010/wordprocessingShape" mc:Ignorable="w14 w15 w16se w16cid w16 w16cex wp14">
+<w:hdr xmlns:wpc="http://schemas.microsoft.com/office/word/2010/wordprocessingCanvas" xmlns:cx="http://schemas.microsoft.com/office/drawing/2014/chartex" xmlns:cx1="http://schemas.microsoft.com/office/drawing/2015/9/8/chartex" xmlns:cx2="http://schemas.microsoft.com/office/drawing/2015/10/21/chartex" xmlns:cx3="http://schemas.microsoft.com/office/drawing/2016/5/9/chartex" xmlns:cx4="http://schemas.microsoft.com/office/drawing/2016/5/10/chartex" xmlns:cx5="http://schemas.microsoft.com/office/drawing/2016/5/11/chartex" xmlns:cx6="http://schemas.microsoft.com/office/drawing/2016/5/12/chartex" xmlns:cx7="http://schemas.microsoft.com/office/drawing/2016/5/13/chartex" xmlns:cx8="http://schemas.microsoft.com/office/drawing/2016/5/14/chartex" xmlns:mc="http://schemas.openxmlformats.org/markup-compatibility/2006" xmlns:aink="http://schemas.microsoft.com/office/drawing/2016/ink" xmlns:am3d="http://schemas.microsoft.com/office/drawing/2017/model3d" xmlns:o="urn:schemas-microsoft-com:office:office" xmlns:r="http://schemas.openxmlformats.org/officeDocument/2006/relationships" xmlns:m="http://schemas.openxmlformats.org/officeDocument/2006/math" xmlns:v="urn:schemas-microsoft-com:vml" xmlns:wp14="http://schemas.microsoft.com/office/word/2010/wordprocessingDrawing" xmlns:wp="http://schemas.openxmlformats.org/drawingml/2006/wordprocessingDrawing" xmlns:w10="urn:schemas-microsoft-com:office:word" xmlns:w="http://schemas.openxmlformats.org/wordprocessingml/2006/main" xmlns:w14="http://schemas.microsoft.com/office/word/2010/wordml" xmlns:w15="http://schemas.microsoft.com/office/word/2012/wordml" xmlns:w16cex="http://schemas.microsoft.com/office/word/2018/wordml/cex" xmlns:w16cid="http://schemas.microsoft.com/office/word/2016/wordml/cid" xmlns:w16="http://schemas.microsoft.com/office/word/2018/wordml" xmlns:w16sdtdh="http://schemas.microsoft.com/office/word/2020/wordml/sdtdatahash" xmlns:w16se="http://schemas.microsoft.com/office/word/2015/wordml/symex" xmlns:wpg="http://schemas.microsoft.com/office/word/2010/wordprocessingGroup" xmlns:wpi="http://schemas.microsoft.com/office/word/2010/wordprocessingInk" xmlns:wne="http://schemas.microsoft.com/office/word/2006/wordml" xmlns:wps="http://schemas.microsoft.com/office/word/2010/wordprocessingShape" mc:Ignorable="w14 w15 w16se w16cid w16 w16cex w16sdtdh wp14">
   <w:p>
     <w:pPr>
       <w:pStyle w:val="Encabezado"/>
@@ -4877,6 +4945,7 @@
                               <w:szCs w:val="28"/>
                             </w:rPr>
                           </w:pPr>
+                          <w:proofErr w:type="spellStart"/>
                           <w:r>
                             <w:rPr>
                               <w:rFonts w:ascii="Edwardian Script ITC" w:hAnsi="Edwardian Script ITC"/>
@@ -4885,7 +4954,18 @@
                               <w:sz w:val="28"/>
                               <w:szCs w:val="28"/>
                             </w:rPr>
-                            <w:t>Chaín, Alejandro.</w:t>
+                            <w:t>Chaín</w:t>
+                          </w:r>
+                          <w:proofErr w:type="spellEnd"/>
+                          <w:r>
+                            <w:rPr>
+                              <w:rFonts w:ascii="Edwardian Script ITC" w:hAnsi="Edwardian Script ITC"/>
+                              <w:b/>
+                              <w:bCs/>
+                              <w:sz w:val="28"/>
+                              <w:szCs w:val="28"/>
+                            </w:rPr>
+                            <w:t>, Alejandro.</w:t>
                           </w:r>
                         </w:p>
                       </w:txbxContent>
@@ -5147,7 +5227,7 @@
 </file>
 
 <file path=word/numbering.xml><?xml version="1.0" encoding="utf-8"?>
-<w:numbering xmlns:wpc="http://schemas.microsoft.com/office/word/2010/wordprocessingCanvas" xmlns:cx="http://schemas.microsoft.com/office/drawing/2014/chartex" xmlns:cx1="http://schemas.microsoft.com/office/drawing/2015/9/8/chartex" xmlns:cx2="http://schemas.microsoft.com/office/drawing/2015/10/21/chartex" xmlns:cx3="http://schemas.microsoft.com/office/drawing/2016/5/9/chartex" xmlns:cx4="http://schemas.microsoft.com/office/drawing/2016/5/10/chartex" xmlns:cx5="http://schemas.microsoft.com/office/drawing/2016/5/11/chartex" xmlns:cx6="http://schemas.microsoft.com/office/drawing/2016/5/12/chartex" xmlns:cx7="http://schemas.microsoft.com/office/drawing/2016/5/13/chartex" xmlns:cx8="http://schemas.microsoft.com/office/drawing/2016/5/14/chartex" xmlns:mc="http://schemas.openxmlformats.org/markup-compatibility/2006" xmlns:aink="http://schemas.microsoft.com/office/drawing/2016/ink" xmlns:am3d="http://schemas.microsoft.com/office/drawing/2017/model3d" xmlns:o="urn:schemas-microsoft-com:office:office" xmlns:r="http://schemas.openxmlformats.org/officeDocument/2006/relationships" xmlns:m="http://schemas.openxmlformats.org/officeDocument/2006/math" xmlns:v="urn:schemas-microsoft-com:vml" xmlns:wp14="http://schemas.microsoft.com/office/word/2010/wordprocessingDrawing" xmlns:wp="http://schemas.openxmlformats.org/drawingml/2006/wordprocessingDrawing" xmlns:w10="urn:schemas-microsoft-com:office:word" xmlns:w="http://schemas.openxmlformats.org/wordprocessingml/2006/main" xmlns:w14="http://schemas.microsoft.com/office/word/2010/wordml" xmlns:w15="http://schemas.microsoft.com/office/word/2012/wordml" xmlns:w16cex="http://schemas.microsoft.com/office/word/2018/wordml/cex" xmlns:w16cid="http://schemas.microsoft.com/office/word/2016/wordml/cid" xmlns:w16="http://schemas.microsoft.com/office/word/2018/wordml" xmlns:w16se="http://schemas.microsoft.com/office/word/2015/wordml/symex" xmlns:wpg="http://schemas.microsoft.com/office/word/2010/wordprocessingGroup" xmlns:wpi="http://schemas.microsoft.com/office/word/2010/wordprocessingInk" xmlns:wne="http://schemas.microsoft.com/office/word/2006/wordml" xmlns:wps="http://schemas.microsoft.com/office/word/2010/wordprocessingShape" mc:Ignorable="w14 w15 w16se w16cid w16 w16cex wp14">
+<w:numbering xmlns:wpc="http://schemas.microsoft.com/office/word/2010/wordprocessingCanvas" xmlns:cx="http://schemas.microsoft.com/office/drawing/2014/chartex" xmlns:cx1="http://schemas.microsoft.com/office/drawing/2015/9/8/chartex" xmlns:cx2="http://schemas.microsoft.com/office/drawing/2015/10/21/chartex" xmlns:cx3="http://schemas.microsoft.com/office/drawing/2016/5/9/chartex" xmlns:cx4="http://schemas.microsoft.com/office/drawing/2016/5/10/chartex" xmlns:cx5="http://schemas.microsoft.com/office/drawing/2016/5/11/chartex" xmlns:cx6="http://schemas.microsoft.com/office/drawing/2016/5/12/chartex" xmlns:cx7="http://schemas.microsoft.com/office/drawing/2016/5/13/chartex" xmlns:cx8="http://schemas.microsoft.com/office/drawing/2016/5/14/chartex" xmlns:mc="http://schemas.openxmlformats.org/markup-compatibility/2006" xmlns:aink="http://schemas.microsoft.com/office/drawing/2016/ink" xmlns:am3d="http://schemas.microsoft.com/office/drawing/2017/model3d" xmlns:o="urn:schemas-microsoft-com:office:office" xmlns:r="http://schemas.openxmlformats.org/officeDocument/2006/relationships" xmlns:m="http://schemas.openxmlformats.org/officeDocument/2006/math" xmlns:v="urn:schemas-microsoft-com:vml" xmlns:wp14="http://schemas.microsoft.com/office/word/2010/wordprocessingDrawing" xmlns:wp="http://schemas.openxmlformats.org/drawingml/2006/wordprocessingDrawing" xmlns:w10="urn:schemas-microsoft-com:office:word" xmlns:w="http://schemas.openxmlformats.org/wordprocessingml/2006/main" xmlns:w14="http://schemas.microsoft.com/office/word/2010/wordml" xmlns:w15="http://schemas.microsoft.com/office/word/2012/wordml" xmlns:w16cex="http://schemas.microsoft.com/office/word/2018/wordml/cex" xmlns:w16cid="http://schemas.microsoft.com/office/word/2016/wordml/cid" xmlns:w16="http://schemas.microsoft.com/office/word/2018/wordml" xmlns:w16sdtdh="http://schemas.microsoft.com/office/word/2020/wordml/sdtdatahash" xmlns:w16se="http://schemas.microsoft.com/office/word/2015/wordml/symex" xmlns:wpg="http://schemas.microsoft.com/office/word/2010/wordprocessingGroup" xmlns:wpi="http://schemas.microsoft.com/office/word/2010/wordprocessingInk" xmlns:wne="http://schemas.microsoft.com/office/word/2006/wordml" xmlns:wps="http://schemas.microsoft.com/office/word/2010/wordprocessingShape" mc:Ignorable="w14 w15 w16se w16cid w16 w16cex w16sdtdh wp14">
   <w:abstractNum w:abstractNumId="0" w15:restartNumberingAfterBreak="0">
     <w:nsid w:val="06757103"/>
     <w:multiLevelType w:val="hybridMultilevel"/>
@@ -7129,7 +7209,7 @@
 </file>
 
 <file path=word/styles.xml><?xml version="1.0" encoding="utf-8"?>
-<w:styles xmlns:mc="http://schemas.openxmlformats.org/markup-compatibility/2006" xmlns:r="http://schemas.openxmlformats.org/officeDocument/2006/relationships" xmlns:w="http://schemas.openxmlformats.org/wordprocessingml/2006/main" xmlns:w14="http://schemas.microsoft.com/office/word/2010/wordml" xmlns:w15="http://schemas.microsoft.com/office/word/2012/wordml" xmlns:w16cex="http://schemas.microsoft.com/office/word/2018/wordml/cex" xmlns:w16cid="http://schemas.microsoft.com/office/word/2016/wordml/cid" xmlns:w16="http://schemas.microsoft.com/office/word/2018/wordml" xmlns:w16se="http://schemas.microsoft.com/office/word/2015/wordml/symex" mc:Ignorable="w14 w15 w16se w16cid w16 w16cex">
+<w:styles xmlns:mc="http://schemas.openxmlformats.org/markup-compatibility/2006" xmlns:r="http://schemas.openxmlformats.org/officeDocument/2006/relationships" xmlns:w="http://schemas.openxmlformats.org/wordprocessingml/2006/main" xmlns:w14="http://schemas.microsoft.com/office/word/2010/wordml" xmlns:w15="http://schemas.microsoft.com/office/word/2012/wordml" xmlns:w16cex="http://schemas.microsoft.com/office/word/2018/wordml/cex" xmlns:w16cid="http://schemas.microsoft.com/office/word/2016/wordml/cid" xmlns:w16="http://schemas.microsoft.com/office/word/2018/wordml" xmlns:w16sdtdh="http://schemas.microsoft.com/office/word/2020/wordml/sdtdatahash" xmlns:w16se="http://schemas.microsoft.com/office/word/2015/wordml/symex" mc:Ignorable="w14 w15 w16se w16cid w16 w16cex w16sdtdh">
   <w:docDefaults>
     <w:rPrDefault>
       <w:rPr>
@@ -7680,7 +7760,7 @@
 </file>
 
 <file path=word/glossary/document.xml><?xml version="1.0" encoding="utf-8"?>
-<w:glossaryDocument xmlns:wpc="http://schemas.microsoft.com/office/word/2010/wordprocessingCanvas" xmlns:cx="http://schemas.microsoft.com/office/drawing/2014/chartex" xmlns:cx1="http://schemas.microsoft.com/office/drawing/2015/9/8/chartex" xmlns:cx2="http://schemas.microsoft.com/office/drawing/2015/10/21/chartex" xmlns:cx3="http://schemas.microsoft.com/office/drawing/2016/5/9/chartex" xmlns:cx4="http://schemas.microsoft.com/office/drawing/2016/5/10/chartex" xmlns:cx5="http://schemas.microsoft.com/office/drawing/2016/5/11/chartex" xmlns:cx6="http://schemas.microsoft.com/office/drawing/2016/5/12/chartex" xmlns:cx7="http://schemas.microsoft.com/office/drawing/2016/5/13/chartex" xmlns:cx8="http://schemas.microsoft.com/office/drawing/2016/5/14/chartex" xmlns:mc="http://schemas.openxmlformats.org/markup-compatibility/2006" xmlns:aink="http://schemas.microsoft.com/office/drawing/2016/ink" xmlns:am3d="http://schemas.microsoft.com/office/drawing/2017/model3d" xmlns:o="urn:schemas-microsoft-com:office:office" xmlns:r="http://schemas.openxmlformats.org/officeDocument/2006/relationships" xmlns:m="http://schemas.openxmlformats.org/officeDocument/2006/math" xmlns:v="urn:schemas-microsoft-com:vml" xmlns:wp14="http://schemas.microsoft.com/office/word/2010/wordprocessingDrawing" xmlns:wp="http://schemas.openxmlformats.org/drawingml/2006/wordprocessingDrawing" xmlns:w10="urn:schemas-microsoft-com:office:word" xmlns:w="http://schemas.openxmlformats.org/wordprocessingml/2006/main" xmlns:w14="http://schemas.microsoft.com/office/word/2010/wordml" xmlns:w15="http://schemas.microsoft.com/office/word/2012/wordml" xmlns:w16cex="http://schemas.microsoft.com/office/word/2018/wordml/cex" xmlns:w16cid="http://schemas.microsoft.com/office/word/2016/wordml/cid" xmlns:w16="http://schemas.microsoft.com/office/word/2018/wordml" xmlns:w16se="http://schemas.microsoft.com/office/word/2015/wordml/symex" xmlns:wpg="http://schemas.microsoft.com/office/word/2010/wordprocessingGroup" xmlns:wpi="http://schemas.microsoft.com/office/word/2010/wordprocessingInk" xmlns:wne="http://schemas.microsoft.com/office/word/2006/wordml" xmlns:wps="http://schemas.microsoft.com/office/word/2010/wordprocessingShape" mc:Ignorable="w14 w15 w16se w16cid w16 w16cex wp14">
+<w:glossaryDocument xmlns:wpc="http://schemas.microsoft.com/office/word/2010/wordprocessingCanvas" xmlns:cx="http://schemas.microsoft.com/office/drawing/2014/chartex" xmlns:cx1="http://schemas.microsoft.com/office/drawing/2015/9/8/chartex" xmlns:cx2="http://schemas.microsoft.com/office/drawing/2015/10/21/chartex" xmlns:cx3="http://schemas.microsoft.com/office/drawing/2016/5/9/chartex" xmlns:cx4="http://schemas.microsoft.com/office/drawing/2016/5/10/chartex" xmlns:cx5="http://schemas.microsoft.com/office/drawing/2016/5/11/chartex" xmlns:cx6="http://schemas.microsoft.com/office/drawing/2016/5/12/chartex" xmlns:cx7="http://schemas.microsoft.com/office/drawing/2016/5/13/chartex" xmlns:cx8="http://schemas.microsoft.com/office/drawing/2016/5/14/chartex" xmlns:mc="http://schemas.openxmlformats.org/markup-compatibility/2006" xmlns:aink="http://schemas.microsoft.com/office/drawing/2016/ink" xmlns:am3d="http://schemas.microsoft.com/office/drawing/2017/model3d" xmlns:o="urn:schemas-microsoft-com:office:office" xmlns:r="http://schemas.openxmlformats.org/officeDocument/2006/relationships" xmlns:m="http://schemas.openxmlformats.org/officeDocument/2006/math" xmlns:v="urn:schemas-microsoft-com:vml" xmlns:wp14="http://schemas.microsoft.com/office/word/2010/wordprocessingDrawing" xmlns:wp="http://schemas.openxmlformats.org/drawingml/2006/wordprocessingDrawing" xmlns:w10="urn:schemas-microsoft-com:office:word" xmlns:w="http://schemas.openxmlformats.org/wordprocessingml/2006/main" xmlns:w14="http://schemas.microsoft.com/office/word/2010/wordml" xmlns:w15="http://schemas.microsoft.com/office/word/2012/wordml" xmlns:w16cex="http://schemas.microsoft.com/office/word/2018/wordml/cex" xmlns:w16cid="http://schemas.microsoft.com/office/word/2016/wordml/cid" xmlns:w16="http://schemas.microsoft.com/office/word/2018/wordml" xmlns:w16sdtdh="http://schemas.microsoft.com/office/word/2020/wordml/sdtdatahash" xmlns:w16se="http://schemas.microsoft.com/office/word/2015/wordml/symex" xmlns:wpg="http://schemas.microsoft.com/office/word/2010/wordprocessingGroup" xmlns:wpi="http://schemas.microsoft.com/office/word/2010/wordprocessingInk" xmlns:wne="http://schemas.microsoft.com/office/word/2006/wordml" xmlns:wps="http://schemas.microsoft.com/office/word/2010/wordprocessingShape" mc:Ignorable="w14 w15 w16se w16cid w16 w16cex w16sdtdh wp14">
   <w:docParts>
     <w:docPart>
       <w:docPartPr>
@@ -7769,11 +7849,11 @@
 </file>
 
 <file path=word/glossary/fontTable.xml><?xml version="1.0" encoding="utf-8"?>
-<w:fonts xmlns:mc="http://schemas.openxmlformats.org/markup-compatibility/2006" xmlns:r="http://schemas.openxmlformats.org/officeDocument/2006/relationships" xmlns:w="http://schemas.openxmlformats.org/wordprocessingml/2006/main" xmlns:w14="http://schemas.microsoft.com/office/word/2010/wordml" xmlns:w15="http://schemas.microsoft.com/office/word/2012/wordml" xmlns:w16cex="http://schemas.microsoft.com/office/word/2018/wordml/cex" xmlns:w16cid="http://schemas.microsoft.com/office/word/2016/wordml/cid" xmlns:w16="http://schemas.microsoft.com/office/word/2018/wordml" xmlns:w16se="http://schemas.microsoft.com/office/word/2015/wordml/symex" mc:Ignorable="w14 w15 w16se w16cid w16 w16cex">
+<w:fonts xmlns:mc="http://schemas.openxmlformats.org/markup-compatibility/2006" xmlns:r="http://schemas.openxmlformats.org/officeDocument/2006/relationships" xmlns:w="http://schemas.openxmlformats.org/wordprocessingml/2006/main" xmlns:w14="http://schemas.microsoft.com/office/word/2010/wordml" xmlns:w15="http://schemas.microsoft.com/office/word/2012/wordml" xmlns:w16cex="http://schemas.microsoft.com/office/word/2018/wordml/cex" xmlns:w16cid="http://schemas.microsoft.com/office/word/2016/wordml/cid" xmlns:w16="http://schemas.microsoft.com/office/word/2018/wordml" xmlns:w16sdtdh="http://schemas.microsoft.com/office/word/2020/wordml/sdtdatahash" xmlns:w16se="http://schemas.microsoft.com/office/word/2015/wordml/symex" mc:Ignorable="w14 w15 w16se w16cid w16 w16cex w16sdtdh">
   <w:font w:name="Symbol">
     <w:panose1 w:val="05050102010706020507"/>
     <w:charset w:val="02"/>
-    <w:family w:val="roman"/>
+    <w:family w:val="decorative"/>
     <w:pitch w:val="variable"/>
     <w:sig w:usb0="00000000" w:usb1="10000000" w:usb2="00000000" w:usb3="00000000" w:csb0="80000000" w:csb1="00000000"/>
   </w:font>
@@ -7793,10 +7873,10 @@
   </w:font>
   <w:font w:name="Wingdings">
     <w:panose1 w:val="05000000000000000000"/>
-    <w:charset w:val="02"/>
-    <w:family w:val="auto"/>
+    <w:charset w:val="4D"/>
+    <w:family w:val="decorative"/>
     <w:pitch w:val="variable"/>
-    <w:sig w:usb0="00000000" w:usb1="10000000" w:usb2="00000000" w:usb3="00000000" w:csb0="80000000" w:csb1="00000000"/>
+    <w:sig w:usb0="00000003" w:usb1="00000000" w:usb2="00000000" w:usb3="00000000" w:csb0="80000001" w:csb1="00000000"/>
   </w:font>
   <w:font w:name="Calibri">
     <w:panose1 w:val="020F0502020204030204"/>
@@ -7823,7 +7903,7 @@
 </file>
 
 <file path=word/glossary/settings.xml><?xml version="1.0" encoding="utf-8"?>
-<w:settings xmlns:mc="http://schemas.openxmlformats.org/markup-compatibility/2006" xmlns:o="urn:schemas-microsoft-com:office:office" xmlns:r="http://schemas.openxmlformats.org/officeDocument/2006/relationships" xmlns:m="http://schemas.openxmlformats.org/officeDocument/2006/math" xmlns:v="urn:schemas-microsoft-com:vml" xmlns:w10="urn:schemas-microsoft-com:office:word" xmlns:w="http://schemas.openxmlformats.org/wordprocessingml/2006/main" xmlns:w14="http://schemas.microsoft.com/office/word/2010/wordml" xmlns:w15="http://schemas.microsoft.com/office/word/2012/wordml" xmlns:w16cex="http://schemas.microsoft.com/office/word/2018/wordml/cex" xmlns:w16cid="http://schemas.microsoft.com/office/word/2016/wordml/cid" xmlns:w16="http://schemas.microsoft.com/office/word/2018/wordml" xmlns:w16se="http://schemas.microsoft.com/office/word/2015/wordml/symex" xmlns:sl="http://schemas.openxmlformats.org/schemaLibrary/2006/main" mc:Ignorable="w14 w15 w16se w16cid w16 w16cex">
+<w:settings xmlns:mc="http://schemas.openxmlformats.org/markup-compatibility/2006" xmlns:o="urn:schemas-microsoft-com:office:office" xmlns:r="http://schemas.openxmlformats.org/officeDocument/2006/relationships" xmlns:m="http://schemas.openxmlformats.org/officeDocument/2006/math" xmlns:v="urn:schemas-microsoft-com:vml" xmlns:w10="urn:schemas-microsoft-com:office:word" xmlns:w="http://schemas.openxmlformats.org/wordprocessingml/2006/main" xmlns:w14="http://schemas.microsoft.com/office/word/2010/wordml" xmlns:w15="http://schemas.microsoft.com/office/word/2012/wordml" xmlns:w16cex="http://schemas.microsoft.com/office/word/2018/wordml/cex" xmlns:w16cid="http://schemas.microsoft.com/office/word/2016/wordml/cid" xmlns:w16="http://schemas.microsoft.com/office/word/2018/wordml" xmlns:w16sdtdh="http://schemas.microsoft.com/office/word/2020/wordml/sdtdatahash" xmlns:w16se="http://schemas.microsoft.com/office/word/2015/wordml/symex" xmlns:sl="http://schemas.openxmlformats.org/schemaLibrary/2006/main" mc:Ignorable="w14 w15 w16se w16cid w16 w16cex w16sdtdh">
   <w:view w:val="normal"/>
   <w:defaultTabStop w:val="708"/>
   <w:hyphenationZone w:val="425"/>
@@ -7839,6 +7919,7 @@
   </w:compat>
   <w:rsids>
     <w:rsidRoot w:val="00864CA0"/>
+    <w:rsid w:val="002E79EA"/>
     <w:rsid w:val="0062430A"/>
     <w:rsid w:val="00635AD9"/>
     <w:rsid w:val="00864CA0"/>
@@ -7859,14 +7940,14 @@
   </m:mathPr>
   <w:themeFontLang w:val="es-AR"/>
   <w:clrSchemeMapping w:bg1="light1" w:t1="dark1" w:bg2="light2" w:t2="dark2" w:accent1="accent1" w:accent2="accent2" w:accent3="accent3" w:accent4="accent4" w:accent5="accent5" w:accent6="accent6" w:hyperlink="hyperlink" w:followedHyperlink="followedHyperlink"/>
-  <w:decimalSymbol w:val=","/>
+  <w:decimalSymbol w:val="."/>
   <w:listSeparator w:val=";"/>
   <w15:chartTrackingRefBased/>
 </w:settings>
 </file>
 
 <file path=word/glossary/styles.xml><?xml version="1.0" encoding="utf-8"?>
-<w:styles xmlns:mc="http://schemas.openxmlformats.org/markup-compatibility/2006" xmlns:r="http://schemas.openxmlformats.org/officeDocument/2006/relationships" xmlns:w="http://schemas.openxmlformats.org/wordprocessingml/2006/main" xmlns:w14="http://schemas.microsoft.com/office/word/2010/wordml" xmlns:w15="http://schemas.microsoft.com/office/word/2012/wordml" xmlns:w16cex="http://schemas.microsoft.com/office/word/2018/wordml/cex" xmlns:w16cid="http://schemas.microsoft.com/office/word/2016/wordml/cid" xmlns:w16="http://schemas.microsoft.com/office/word/2018/wordml" xmlns:w16se="http://schemas.microsoft.com/office/word/2015/wordml/symex" mc:Ignorable="w14 w15 w16se w16cid w16 w16cex">
+<w:styles xmlns:mc="http://schemas.openxmlformats.org/markup-compatibility/2006" xmlns:r="http://schemas.openxmlformats.org/officeDocument/2006/relationships" xmlns:w="http://schemas.openxmlformats.org/wordprocessingml/2006/main" xmlns:w14="http://schemas.microsoft.com/office/word/2010/wordml" xmlns:w15="http://schemas.microsoft.com/office/word/2012/wordml" xmlns:w16cex="http://schemas.microsoft.com/office/word/2018/wordml/cex" xmlns:w16cid="http://schemas.microsoft.com/office/word/2016/wordml/cid" xmlns:w16="http://schemas.microsoft.com/office/word/2018/wordml" xmlns:w16sdtdh="http://schemas.microsoft.com/office/word/2020/wordml/sdtdatahash" xmlns:w16se="http://schemas.microsoft.com/office/word/2015/wordml/symex" mc:Ignorable="w14 w15 w16se w16cid w16 w16cex w16sdtdh">
   <w:docDefaults>
     <w:rPrDefault>
       <w:rPr>
@@ -8301,38 +8382,6 @@
       <w:color w:val="808080"/>
     </w:rPr>
   </w:style>
-  <w:style w:type="paragraph" w:customStyle="1" w:styleId="3BE0E4C701464B57BFF2FA6317EAF20F">
-    <w:name w:val="3BE0E4C701464B57BFF2FA6317EAF20F"/>
-    <w:rsid w:val="00864CA0"/>
-  </w:style>
-  <w:style w:type="paragraph" w:customStyle="1" w:styleId="ECC8F1F4394941939296211D42F8F52E">
-    <w:name w:val="ECC8F1F4394941939296211D42F8F52E"/>
-    <w:rsid w:val="00864CA0"/>
-  </w:style>
-  <w:style w:type="paragraph" w:customStyle="1" w:styleId="765F5ACA20B347B29F24DD4005F273A9">
-    <w:name w:val="765F5ACA20B347B29F24DD4005F273A9"/>
-    <w:rsid w:val="00864CA0"/>
-  </w:style>
-  <w:style w:type="paragraph" w:customStyle="1" w:styleId="D3F29B204A444A13BAA14F0BF8C54A68">
-    <w:name w:val="D3F29B204A444A13BAA14F0BF8C54A68"/>
-    <w:rsid w:val="00864CA0"/>
-  </w:style>
-  <w:style w:type="paragraph" w:customStyle="1" w:styleId="8D0C733495644182A517DE0312622D1F">
-    <w:name w:val="8D0C733495644182A517DE0312622D1F"/>
-    <w:rsid w:val="00864CA0"/>
-  </w:style>
-  <w:style w:type="paragraph" w:customStyle="1" w:styleId="60790C4E4BAF47279278EDA300F2DC76">
-    <w:name w:val="60790C4E4BAF47279278EDA300F2DC76"/>
-    <w:rsid w:val="00864CA0"/>
-  </w:style>
-  <w:style w:type="paragraph" w:customStyle="1" w:styleId="CCD7DC4B17124D89834BA0FE0F69A41C">
-    <w:name w:val="CCD7DC4B17124D89834BA0FE0F69A41C"/>
-    <w:rsid w:val="00864CA0"/>
-  </w:style>
-  <w:style w:type="paragraph" w:customStyle="1" w:styleId="4A3D014EF9D343A0B00902ABD0FBE9F3">
-    <w:name w:val="4A3D014EF9D343A0B00902ABD0FBE9F3"/>
-    <w:rsid w:val="00864CA0"/>
-  </w:style>
   <w:style w:type="paragraph" w:customStyle="1" w:styleId="6C116C49E27B4130913BBB1A54C195CA">
     <w:name w:val="6C116C49E27B4130913BBB1A54C195CA"/>
     <w:rsid w:val="00864CA0"/>
@@ -8345,7 +8394,7 @@
 </file>
 
 <file path=word/glossary/webSettings.xml><?xml version="1.0" encoding="utf-8"?>
-<w:webSettings xmlns:mc="http://schemas.openxmlformats.org/markup-compatibility/2006" xmlns:r="http://schemas.openxmlformats.org/officeDocument/2006/relationships" xmlns:w="http://schemas.openxmlformats.org/wordprocessingml/2006/main" xmlns:w14="http://schemas.microsoft.com/office/word/2010/wordml" xmlns:w15="http://schemas.microsoft.com/office/word/2012/wordml" xmlns:w16cex="http://schemas.microsoft.com/office/word/2018/wordml/cex" xmlns:w16cid="http://schemas.microsoft.com/office/word/2016/wordml/cid" xmlns:w16="http://schemas.microsoft.com/office/word/2018/wordml" xmlns:w16se="http://schemas.microsoft.com/office/word/2015/wordml/symex" mc:Ignorable="w14 w15 w16se w16cid w16 w16cex">
+<w:webSettings xmlns:mc="http://schemas.openxmlformats.org/markup-compatibility/2006" xmlns:r="http://schemas.openxmlformats.org/officeDocument/2006/relationships" xmlns:w="http://schemas.openxmlformats.org/wordprocessingml/2006/main" xmlns:w14="http://schemas.microsoft.com/office/word/2010/wordml" xmlns:w15="http://schemas.microsoft.com/office/word/2012/wordml" xmlns:w16cex="http://schemas.microsoft.com/office/word/2018/wordml/cex" xmlns:w16cid="http://schemas.microsoft.com/office/word/2016/wordml/cid" xmlns:w16="http://schemas.microsoft.com/office/word/2018/wordml" xmlns:w16sdtdh="http://schemas.microsoft.com/office/word/2020/wordml/sdtdatahash" xmlns:w16se="http://schemas.microsoft.com/office/word/2015/wordml/symex" mc:Ignorable="w14 w15 w16se w16cid w16 w16cex w16sdtdh">
   <w:optimizeForBrowser/>
   <w:allowPNG/>
 </w:webSettings>

</xml_diff>